<commit_message>
Add a line for sources of data
</commit_message>
<xml_diff>
--- a/Country Reports/ARM-Recent-Economic-Developments.docx
+++ b/Country Reports/ARM-Recent-Economic-Developments.docx
@@ -15,7 +15,7 @@
         <w:pStyle w:val="Heading1"/>
       </w:pPr>
       <w:r>
-        <w:t>GDP growth in 2019 rose</w:t>
+        <w:t>GDP growth in 2019 increased</w:t>
       </w:r>
     </w:p>
     <w:p>
@@ -23,16 +23,16 @@
         <w:jc w:val="both"/>
       </w:pPr>
       <w:r>
-        <w:t>GDP growth rose from 5.2% in 2018 to 7.6% in 2019. On the demand side, private consumption, accounting for 84.5% of GDP, contributed the most with 8.5 percentage points (pp).</w:t>
+        <w:t>GDP growth increased from 5.2% in 2018 to 7.6% in 2019. On the demand side, private consumption, accounting for 84.5% of GDP, contributed the most with 8.5 percentage points (pp).</w:t>
       </w:r>
       <w:r>
-        <w:t xml:space="preserve"> Government expenditure gave 1.4pp.</w:t>
+        <w:t xml:space="preserve"> Government expenditure shared 1.4pp.</w:t>
       </w:r>
       <w:r>
-        <w:t xml:space="preserve"> Net exports shared 0.8pp.</w:t>
+        <w:t xml:space="preserve"> Net exports gave 0.8pp.</w:t>
       </w:r>
       <w:r>
-        <w:t xml:space="preserve"> On the other hand, gross capital formation cut 3.1pp from growth.</w:t>
+        <w:t xml:space="preserve"> On the other hand, gross capital formation shaved 3.1pp from growth.</w:t>
       </w:r>
       <w:r>
         <w:t xml:space="preserve"> On the supply side, services, accounting for 54.2% of GDP, contributed the most with 5.4pp.</w:t>
@@ -41,7 +41,7 @@
         <w:t xml:space="preserve"> Industry (including construction) gave 2.3pp.</w:t>
       </w:r>
       <w:r>
-        <w:t xml:space="preserve"> However, agriculture cut 0.6pp from growth.</w:t>
+        <w:t xml:space="preserve"> However, agriculture shaved 0.6pp from growth.</w:t>
       </w:r>
     </w:p>
     <w:p>
@@ -96,16 +96,16 @@
         <w:jc w:val="both"/>
       </w:pPr>
       <w:r>
-        <w:t>Government expenditure grew by the biggest margin at 12.5% annual growth.</w:t>
+        <w:t>Government expenditure increased by the biggest margin at 12.5% annual growth.</w:t>
       </w:r>
       <w:r>
-        <w:t xml:space="preserve"> Private consumption jumped by 10.3%.</w:t>
+        <w:t xml:space="preserve"> Private consumption picked up by 10.3%.</w:t>
       </w:r>
       <w:r>
-        <w:t xml:space="preserve"> Net exports increased by 0.9%.</w:t>
+        <w:t xml:space="preserve"> Net exports picked up by 0.9%.</w:t>
       </w:r>
       <w:r>
-        <w:t xml:space="preserve"> On the other hand, gross capital formation decreased by 13.8%.</w:t>
+        <w:t xml:space="preserve"> On the other hand, gross capital formation declined by 13.8%.</w:t>
       </w:r>
     </w:p>
     <w:p>
@@ -121,13 +121,13 @@
         <w:jc w:val="both"/>
       </w:pPr>
       <w:r>
-        <w:t>Services jumped by the largest edge at 10.3% annual growth.</w:t>
+        <w:t>Services picked up by the largest edge at 10.3% annual growth.</w:t>
       </w:r>
       <w:r>
-        <w:t xml:space="preserve"> Industry (including construction) picked up by 9.1%.</w:t>
+        <w:t xml:space="preserve"> Industry (including construction) increased by 9.1%.</w:t>
       </w:r>
       <w:r>
-        <w:t xml:space="preserve"> On the other hand, agriculture declined by 4.0%.</w:t>
+        <w:t xml:space="preserve"> On the other hand, agriculture contracted by 4.0%.</w:t>
       </w:r>
     </w:p>
     <w:p>
@@ -135,7 +135,7 @@
         <w:pStyle w:val="Heading2"/>
       </w:pPr>
       <w:r>
-        <w:t>Unemployment improved; inflation plunged</w:t>
+        <w:t>Unemployment plunged; inflation improved</w:t>
       </w:r>
     </w:p>
     <w:p>
@@ -143,7 +143,7 @@
         <w:jc w:val="both"/>
       </w:pPr>
       <w:r>
-        <w:t>Unemployment rate improved from 19.0% in 2018 to nan% in 2019. Consequently, inflation plunged from 2.5% to 1.4%. At the end of the year, the central bank set the policy rate at 5.5%.</w:t>
+        <w:t>Unemployment rate plunged from 19.0% in 2018 to nan% in 2019. Consequently, inflation improved from 2.5% to 1.4%. At the end of the year, the central bank set the policy rate at 3.0%.</w:t>
       </w:r>
     </w:p>
     <w:p>
@@ -230,10 +230,10 @@
         <w:jc w:val="both"/>
       </w:pPr>
       <w:r>
-        <w:t>Output plunged by 9.1% year-on-year in Q3 of 2020. Growth in overall economic activity improved from a contraction of 13.7% in the previous quarter. Government expenditure grew by the biggest margin at 6.9% annual growth.</w:t>
+        <w:t>Output plunged by 9.1% year-on-year in Q3 of 2020. Growth in overall economic activity improved from a contraction of 13.7% in the previous quarter. Government expenditure expanded by the biggest margin at 6.9% annual growth.</w:t>
       </w:r>
       <w:r>
-        <w:t xml:space="preserve"> On the other hand, the rest of the components, namely exports, imports, gross capital formation, as well as  household consumption, decreased by 44.7%, 36.1%, 11.4%, and 8.0%, respectively.</w:t>
+        <w:t xml:space="preserve"> On the other hand, the rest of the components, namely exports, imports, gross capital formation, as well as  household consumption, shrank by 44.7%, 36.1%, 11.4%, and 8.0%, respectively.</w:t>
       </w:r>
     </w:p>
     <w:p>
@@ -249,7 +249,7 @@
         <w:jc w:val="both"/>
       </w:pPr>
       <w:r>
-        <w:t>Retail sales contracted by 13.3% year-on-year in September of 2020. Growth in the retail sector increased from a contraction of 16.5% in August, reflecting increased trade activity.</w:t>
+        <w:t>Retail sales contracted by 13.3% year-on-year in September of 2020. Growth in the retail sector improved from a contraction of 16.5% in August, reflecting increased trade activity.</w:t>
       </w:r>
     </w:p>
     <w:p>
@@ -273,7 +273,7 @@
         <w:pStyle w:val="Heading2"/>
       </w:pPr>
       <w:r>
-        <w:t>Inflation declined</w:t>
+        <w:t>Inflation improved</w:t>
       </w:r>
     </w:p>
     <w:p>
@@ -281,7 +281,7 @@
         <w:jc w:val="both"/>
       </w:pPr>
       <w:r>
-        <w:t>Overall inflation declined to 1.5% year-on-year in October from 1.7% in the previous month. Prices for food products improved to 1.4% from 1.6%.</w:t>
+        <w:t>Overall inflation improved to -1.6% year-on-year in October from -1.4% in the previous month.</w:t>
       </w:r>
     </w:p>
     <w:p>
@@ -289,7 +289,7 @@
         <w:jc w:val="both"/>
       </w:pPr>
       <w:r>
-        <w:t>Armenia's central bank held unchanged the official policy rate to 4.25% in November from the same in October.</w:t>
+        <w:t>Armenia's central bank held unchanged the official policy rate to 1.75% in November from the same in October.</w:t>
       </w:r>
     </w:p>
     <w:p>
@@ -313,7 +313,19 @@
         <w:jc w:val="both"/>
       </w:pPr>
       <w:r>
-        <w:t>Meanwhile, Consensus Economics panelists foresee inflation ending in 2020 at 0.9%. In 2021, the panelists project inflation at 1.8%.</w:t>
+        <w:t>Meanwhile, Consensus Economics panelists foresee inflation averaging in 2020 at 0.9%. In 2021, the panelists project inflation at 1.8%.</w:t>
+      </w:r>
+    </w:p>
+    <w:p>
+      <w:pPr>
+        <w:jc w:val="both"/>
+      </w:pPr>
+      <w:r>
+        <w:rPr>
+          <w:i/>
+          <w:sz w:val="20"/>
+        </w:rPr>
+        <w:t>Sources: Consensus Economics, The World Bank, UN Comtrade, Haver Analytics, and National Sources. Accessed 05 December 2020.</w:t>
       </w:r>
     </w:p>
     <w:sectPr>

</xml_diff>

<commit_message>
Generate report for ARM
</commit_message>
<xml_diff>
--- a/Country Reports/ARM-Recent-Economic-Developments.docx
+++ b/Country Reports/ARM-Recent-Economic-Developments.docx
@@ -23,25 +23,13 @@
         <w:jc w:val="both"/>
       </w:pPr>
       <w:r>
-        <w:t>GDP growth increased from 5.2% in 2018 to 7.6% in 2019. On the demand side, private consumption, accounting for 84.5% of GDP, contributed the most with 8.5 percentage points (pp).</w:t>
+        <w:t>GDP growth increased by 7.6% year-on-year (yoy) in 2019.</w:t>
       </w:r>
       <w:r>
-        <w:t xml:space="preserve"> Government expenditure shared 1.4pp.</w:t>
+        <w:t xml:space="preserve"> On the demand side, private consumption (83.4% of GDP) contributed the most to growth, with 9.3 percentage points (pp).</w:t>
       </w:r>
       <w:r>
-        <w:t xml:space="preserve"> Net exports gave 0.8pp.</w:t>
-      </w:r>
-      <w:r>
-        <w:t xml:space="preserve"> On the other hand, gross capital formation shaved 3.1pp from growth.</w:t>
-      </w:r>
-      <w:r>
-        <w:t xml:space="preserve"> On the supply side, services, accounting for 54.2% of GDP, contributed the most with 5.4pp.</w:t>
-      </w:r>
-      <w:r>
-        <w:t xml:space="preserve"> Industry (including construction) gave 2.3pp.</w:t>
-      </w:r>
-      <w:r>
-        <w:t xml:space="preserve"> However, agriculture shaved 0.6pp from growth.</w:t>
+        <w:t xml:space="preserve"> On the supply side, services (54.2% of GDP) contributed the most to growth, with 5.4pp.</w:t>
       </w:r>
     </w:p>
     <w:p>
@@ -88,7 +76,7 @@
         <w:pStyle w:val="Heading2"/>
       </w:pPr>
       <w:r>
-        <w:t>Government expenditure achieved largest gain on the demand side</w:t>
+        <w:t>Government expenditure picked up the fastest on the demand side</w:t>
       </w:r>
     </w:p>
     <w:p>
@@ -96,16 +84,16 @@
         <w:jc w:val="both"/>
       </w:pPr>
       <w:r>
-        <w:t>Government expenditure increased by the biggest margin at 12.5% annual growth.</w:t>
+        <w:t>Government expenditure picked up by the largest margin (12.5%).</w:t>
       </w:r>
       <w:r>
-        <w:t xml:space="preserve"> Private consumption picked up by 10.3%.</w:t>
+        <w:t xml:space="preserve"> Private consumption jumped by 11.7%.</w:t>
       </w:r>
       <w:r>
-        <w:t xml:space="preserve"> Net exports picked up by 0.9%.</w:t>
+        <w:t xml:space="preserve"> Net exports increased by 7.1%.</w:t>
       </w:r>
       <w:r>
-        <w:t xml:space="preserve"> On the other hand, gross capital formation declined by 13.8%.</w:t>
+        <w:t xml:space="preserve"> On the other hand, gross capital formation plunged by 13.8%.</w:t>
       </w:r>
     </w:p>
     <w:p>
@@ -113,7 +101,7 @@
         <w:pStyle w:val="Heading2"/>
       </w:pPr>
       <w:r>
-        <w:t>On the supply side, growth in services accelerated the fastest</w:t>
+        <w:t>On the supply side, services picked up the fastest</w:t>
       </w:r>
     </w:p>
     <w:p>
@@ -121,10 +109,10 @@
         <w:jc w:val="both"/>
       </w:pPr>
       <w:r>
-        <w:t>Services picked up by the largest edge at 10.3% annual growth.</w:t>
+        <w:t>Services picked up the most rapidly (10.3%).</w:t>
       </w:r>
       <w:r>
-        <w:t xml:space="preserve"> Industry (including construction) increased by 9.1%.</w:t>
+        <w:t xml:space="preserve"> Industry (including construction) jumped by 9.1%.</w:t>
       </w:r>
       <w:r>
         <w:t xml:space="preserve"> On the other hand, agriculture contracted by 4.0%.</w:t>
@@ -135,7 +123,7 @@
         <w:pStyle w:val="Heading2"/>
       </w:pPr>
       <w:r>
-        <w:t>Unemployment plunged; inflation improved</w:t>
+        <w:t>Unemployment declined; inflation declined</w:t>
       </w:r>
     </w:p>
     <w:p>
@@ -143,46 +131,13 @@
         <w:jc w:val="both"/>
       </w:pPr>
       <w:r>
-        <w:t>Unemployment rate plunged from 19.0% in 2018 to nan% in 2019. Consequently, inflation improved from 2.5% to 1.4%. At the end of the year, the central bank set the policy rate at 3.0%.</w:t>
+        <w:t>Unemployment declined from 19.0% in 2018 to nan% in 2019,</w:t>
       </w:r>
-    </w:p>
-    <w:p>
-      <w:pPr>
-        <w:jc w:val="center"/>
-      </w:pPr>
       <w:r>
-        <w:drawing>
-          <wp:inline xmlns:a="http://schemas.openxmlformats.org/drawingml/2006/main" xmlns:pic="http://schemas.openxmlformats.org/drawingml/2006/picture">
-            <wp:extent cx="5040000" cy="2520000"/>
-            <wp:docPr id="2" name="Picture 2"/>
-            <wp:cNvGraphicFramePr>
-              <a:graphicFrameLocks noChangeAspect="1"/>
-            </wp:cNvGraphicFramePr>
-            <a:graphic>
-              <a:graphicData uri="http://schemas.openxmlformats.org/drawingml/2006/picture">
-                <pic:pic>
-                  <pic:nvPicPr>
-                    <pic:cNvPr id="0" name="ARM_unemployment_inflation.png"/>
-                    <pic:cNvPicPr/>
-                  </pic:nvPicPr>
-                  <pic:blipFill>
-                    <a:blip r:embed="rId10"/>
-                    <a:stretch>
-                      <a:fillRect/>
-                    </a:stretch>
-                  </pic:blipFill>
-                  <pic:spPr>
-                    <a:xfrm>
-                      <a:off x="0" y="0"/>
-                      <a:ext cx="5040000" cy="2520000"/>
-                    </a:xfrm>
-                    <a:prstGeom prst="rect"/>
-                  </pic:spPr>
-                </pic:pic>
-              </a:graphicData>
-            </a:graphic>
-          </wp:inline>
-        </w:drawing>
+        <w:t xml:space="preserve"> while inflation declined from 2.5% to 1.4%.</w:t>
+      </w:r>
+      <w:r>
+        <w:t xml:space="preserve"> At the end of 2020, the central bank set the policy rate at 5.3%.</w:t>
       </w:r>
     </w:p>
     <w:p>
@@ -190,7 +145,7 @@
         <w:pStyle w:val="Heading2"/>
       </w:pPr>
       <w:r>
-        <w:t>Current account balance posted a deficit</w:t>
+        <w:t>Current account balance deficit</w:t>
       </w:r>
     </w:p>
     <w:p>
@@ -198,7 +153,10 @@
         <w:jc w:val="both"/>
       </w:pPr>
       <w:r>
-        <w:t>Current account balance (CAB) recorded a deficit at 7.2% of GDP in 2019. Net trade in goods and services reached USD -1.8 billion. In 2018, CAB posted a deficit at 6.9% of GDP.</w:t>
+        <w:t>The current account balance (CAB) recorded a deficit at 7.2% of GDP in 2019,</w:t>
+      </w:r>
+      <w:r>
+        <w:t xml:space="preserve"> compared to 6.9% in 2018.</w:t>
       </w:r>
     </w:p>
     <w:p>
@@ -206,7 +164,10 @@
         <w:jc w:val="both"/>
       </w:pPr>
       <w:r>
-        <w:t>Russian Federation is the country's top export destination accounting for 27.2% of total exports in 2019. Other major exports partners include Switzerland (17.5%), Bulgaria (7.9%), China (7.4%), and Iraq (6.8%). Top export commodities are ores, slag and ash, accounting for 25.5% of total exports.</w:t>
+        <w:t>Russian Federation is the top export destination (27.2% of exports in 2019). Other major exports partners include Switzerland (17.5%), Bulgaria (7.9%), and China (7.4%).</w:t>
+      </w:r>
+      <w:r>
+        <w:t xml:space="preserve"> Top export products are ores, slag and ash (25.5% of exports).</w:t>
       </w:r>
     </w:p>
     <w:p>
@@ -214,7 +175,10 @@
         <w:jc w:val="both"/>
       </w:pPr>
       <w:r>
-        <w:t>For imports, top imports origin in 2019 is Russian Federation (29.2% of total imports), followed by China (14.7%), Iran (6.4%), Turkey (5.3%),  and Germany (5.0%). Major import commodities are mineral fuels, mineral oils and products of their distillation; bituminous substances; mineral waxes, accounting for 15.1% of total imports.</w:t>
+        <w:t>Top imports origins are Russian Federation (29.2%), China (14.7%), Iran (6.4%), and Turkey (5.3%).</w:t>
+      </w:r>
+      <w:r>
+        <w:t xml:space="preserve"> Major import commodities are mineral fuels, mineral oils and products of their distillation; bituminous substances; mineral waxes(15.1% of imports).</w:t>
       </w:r>
     </w:p>
     <w:p>
@@ -230,10 +194,19 @@
         <w:jc w:val="both"/>
       </w:pPr>
       <w:r>
-        <w:t>Output plunged by 9.1% year-on-year in Q3 of 2020. Growth in overall economic activity improved from a contraction of 13.7% in the previous quarter. Government expenditure expanded by the biggest margin at 6.9% annual growth.</w:t>
+        <w:t>Output plunged by 9.1% yoy in Q3 2020</w:t>
       </w:r>
       <w:r>
-        <w:t xml:space="preserve"> On the other hand, the rest of the components, namely exports, imports, gross capital formation, as well as  household consumption, shrank by 44.7%, 36.1%, 11.4%, and 8.0%, respectively.</w:t>
+        <w:t xml:space="preserve"> (-13.7% in the previous quarter).</w:t>
+      </w:r>
+      <w:r>
+        <w:t xml:space="preserve"> Exports contracted by the largest margin at -44.7% yoy.</w:t>
+      </w:r>
+      <w:r>
+        <w:t xml:space="preserve"> Retail sales shrank by 21.6% yoy in December (-17.1% yoy in November).</w:t>
+      </w:r>
+      <w:r>
+        <w:t xml:space="preserve"> Industrial production shrank by 3.9% yoy in December (-8.0% yoy in November).</w:t>
       </w:r>
     </w:p>
     <w:p>
@@ -241,7 +214,7 @@
         <w:pStyle w:val="Heading2"/>
       </w:pPr>
       <w:r>
-        <w:t>Retail sales contracted</w:t>
+        <w:t>Inflation picked up</w:t>
       </w:r>
     </w:p>
     <w:p>
@@ -249,15 +222,18 @@
         <w:jc w:val="both"/>
       </w:pPr>
       <w:r>
-        <w:t>Retail sales contracted by 13.3% year-on-year in September of 2020. Growth in the retail sector improved from a contraction of 16.5% in August, reflecting increased trade activity.</w:t>
+        <w:t>Inflation rose to 3.9% yoy in December (1.8% yoy in November).</w:t>
+      </w:r>
+      <w:r>
+        <w:t xml:space="preserve"> Meanwhile, the central bank increased the policy rate to 5.5% in February (5.3% in January).</w:t>
       </w:r>
     </w:p>
     <w:p>
       <w:pPr>
-        <w:pStyle w:val="Heading2"/>
+        <w:pStyle w:val="Heading1"/>
       </w:pPr>
       <w:r>
-        <w:t>Industrial output expanded</w:t>
+        <w:t>Outlook favorable this year</w:t>
       </w:r>
     </w:p>
     <w:p>
@@ -265,55 +241,13 @@
         <w:jc w:val="both"/>
       </w:pPr>
       <w:r>
-        <w:t>Industrial production expanded by 3.3% year-on-year in September, an increase from 0.8% growth in the previous month. Growth in manufacturing declined to -0.1% from 0.2%.</w:t>
+        <w:t>As of January 2021, Consensus Economics panelists project economic growth ending at 5.0% in 2021</w:t>
       </w:r>
-    </w:p>
-    <w:p>
-      <w:pPr>
-        <w:pStyle w:val="Heading2"/>
-      </w:pPr>
       <w:r>
-        <w:t>Inflation improved</w:t>
+        <w:t>, while in 2022, the panelists foresee growth at 5.5%.</w:t>
       </w:r>
-    </w:p>
-    <w:p>
-      <w:pPr>
-        <w:jc w:val="both"/>
-      </w:pPr>
       <w:r>
-        <w:t>Overall inflation improved to -1.6% year-on-year in October from -1.4% in the previous month.</w:t>
-      </w:r>
-    </w:p>
-    <w:p>
-      <w:pPr>
-        <w:jc w:val="both"/>
-      </w:pPr>
-      <w:r>
-        <w:t>Armenia's central bank held unchanged the official policy rate to 1.75% in November from the same in October.</w:t>
-      </w:r>
-    </w:p>
-    <w:p>
-      <w:pPr>
-        <w:pStyle w:val="Heading1"/>
-      </w:pPr>
-      <w:r>
-        <w:t>Outlook tilted downwards this year</w:t>
-      </w:r>
-    </w:p>
-    <w:p>
-      <w:pPr>
-        <w:jc w:val="both"/>
-      </w:pPr>
-      <w:r>
-        <w:t>On November 2020, Consensus Economics panelists project Armenia's economic growth ending in 2020 at -5.7%. In 2021, the panelists foresee growth at 4.9%.  Industrial production is seen to grow by -5.7% and 6.2%.</w:t>
-      </w:r>
-    </w:p>
-    <w:p>
-      <w:pPr>
-        <w:jc w:val="both"/>
-      </w:pPr>
-      <w:r>
-        <w:t>Meanwhile, Consensus Economics panelists foresee inflation averaging in 2020 at 0.9%. In 2021, the panelists project inflation at 1.8%.</w:t>
+        <w:t xml:space="preserve">  Industrial production is seen to change by 5.8% and 6.2%. Finally, Consensus Economics foresee inflation at 1.9% in 2021 and 3.4% in 2022.</w:t>
       </w:r>
     </w:p>
     <w:p>
@@ -325,7 +259,7 @@
           <w:i/>
           <w:sz w:val="20"/>
         </w:rPr>
-        <w:t>Sources: Consensus Economics, The World Bank, UN Comtrade, Haver Analytics, and National Sources. Accessed 05 December 2020.</w:t>
+        <w:t>Sources: Consensus Economics, The World Bank, UN Comtrade, Haver Analytics, and National Sources. Accessed 06 February 2021.</w:t>
       </w:r>
     </w:p>
     <w:sectPr>

</xml_diff>

<commit_message>
Fix bug in quarterly GDP growth section
</commit_message>
<xml_diff>
--- a/Country Reports/ARM-Recent-Economic-Developments.docx
+++ b/Country Reports/ARM-Recent-Economic-Developments.docx
@@ -15,7 +15,7 @@
         <w:pStyle w:val="Heading1"/>
       </w:pPr>
       <w:r>
-        <w:t>GDP growth in 2019 increased</w:t>
+        <w:t>GDP growth in 2019 rose</w:t>
       </w:r>
     </w:p>
     <w:p>
@@ -23,7 +23,7 @@
         <w:jc w:val="both"/>
       </w:pPr>
       <w:r>
-        <w:t>GDP growth increased by 7.6% year-on-year (yoy) in 2019.</w:t>
+        <w:t>GDP growth rose by 7.6% year-on-year (yoy) in 2019.</w:t>
       </w:r>
       <w:r>
         <w:t xml:space="preserve"> On the demand side, private consumption (83.4% of GDP) contributed the most to growth, with 9.3 percentage points (pp).</w:t>
@@ -76,7 +76,7 @@
         <w:pStyle w:val="Heading2"/>
       </w:pPr>
       <w:r>
-        <w:t>Government expenditure picked up the fastest on the demand side</w:t>
+        <w:t>Government expenditure expanded the fastest on the demand side</w:t>
       </w:r>
     </w:p>
     <w:p>
@@ -84,16 +84,16 @@
         <w:jc w:val="both"/>
       </w:pPr>
       <w:r>
-        <w:t>Government expenditure picked up by the largest margin (12.5%).</w:t>
+        <w:t>Government expenditure expanded by the largest margin (12.5%).</w:t>
       </w:r>
       <w:r>
-        <w:t xml:space="preserve"> Private consumption picked up by 11.7%.</w:t>
+        <w:t xml:space="preserve"> Private consumption expanded by 11.7%.</w:t>
       </w:r>
       <w:r>
-        <w:t xml:space="preserve"> Net exports picked up by 7.1%.</w:t>
+        <w:t xml:space="preserve"> Net exports increased by 7.1%.</w:t>
       </w:r>
       <w:r>
-        <w:t xml:space="preserve"> On the other hand, gross capital formation shrank by 13.8%.</w:t>
+        <w:t xml:space="preserve"> On the other hand, gross capital formation plunged by 13.8%.</w:t>
       </w:r>
     </w:p>
     <w:p>
@@ -101,7 +101,7 @@
         <w:pStyle w:val="Heading2"/>
       </w:pPr>
       <w:r>
-        <w:t>On the supply side, services expanded the fastest</w:t>
+        <w:t>On the supply side, services picked up the fastest</w:t>
       </w:r>
     </w:p>
     <w:p>
@@ -109,13 +109,13 @@
         <w:jc w:val="both"/>
       </w:pPr>
       <w:r>
-        <w:t>Services expanded the most rapidly (10.3%).</w:t>
+        <w:t>Services picked up the most rapidly (10.3%).</w:t>
       </w:r>
       <w:r>
-        <w:t xml:space="preserve"> Industry (including construction) increased by 9.1%.</w:t>
+        <w:t xml:space="preserve"> Industry (including construction) picked up by 9.1%.</w:t>
       </w:r>
       <w:r>
-        <w:t xml:space="preserve"> On the other hand, agriculture decreased by 4.0%.</w:t>
+        <w:t xml:space="preserve"> On the other hand, agriculture declined by 4.0%.</w:t>
       </w:r>
     </w:p>
     <w:p>
@@ -123,7 +123,7 @@
         <w:pStyle w:val="Heading2"/>
       </w:pPr>
       <w:r>
-        <w:t>Unemployment declined; inflation declined</w:t>
+        <w:t>Unemployment improved; inflation declined</w:t>
       </w:r>
     </w:p>
     <w:p>
@@ -131,7 +131,7 @@
         <w:jc w:val="both"/>
       </w:pPr>
       <w:r>
-        <w:t>Unemployment declined from 19.0% in 2018 to nan% in 2019,</w:t>
+        <w:t>Unemployment improved from 19.0% in 2018 to nan% in 2019,</w:t>
       </w:r>
       <w:r>
         <w:t xml:space="preserve"> while inflation declined from 2.5% to 1.4%.</w:t>
@@ -200,7 +200,10 @@
         <w:t xml:space="preserve"> (-13.7% in the previous quarter).</w:t>
       </w:r>
       <w:r>
-        <w:t xml:space="preserve"> Exports slowed down by the largest margin at -44.7% yoy.</w:t>
+        <w:t xml:space="preserve"> Exports contracted by the largest margin at -44.7% yoy.</w:t>
+      </w:r>
+      <w:r>
+        <w:t xml:space="preserve"> Gross capital formation contracted by 11.4%.</w:t>
       </w:r>
     </w:p>
     <w:p>

</xml_diff>